<commit_message>
Final 2013 & 2014 template
</commit_message>
<xml_diff>
--- a/Data PDF/2013.docx
+++ b/Data PDF/2013.docx
@@ -18,39 +18,18 @@
           <w:sz w:val="32"/>
           <w:szCs w:val="32"/>
         </w:rPr>
-        <w:t xml:space="preserve"> </w:t>
-      </w:r>
-      <w:proofErr w:type="gramStart"/>
-      <w:r>
-        <w:rPr>
-          <w:b/>
-          <w:bCs/>
-          <w:sz w:val="32"/>
-          <w:szCs w:val="32"/>
-        </w:rPr>
-        <w:t>Year :</w:t>
-      </w:r>
-      <w:proofErr w:type="gramEnd"/>
-      <w:r>
-        <w:rPr>
-          <w:b/>
-          <w:bCs/>
-          <w:sz w:val="32"/>
-          <w:szCs w:val="32"/>
-        </w:rPr>
-        <w:t xml:space="preserve"> 2013 </w:t>
-      </w:r>
-    </w:p>
-    <w:p>
-      <w:pPr>
-        <w:rPr>
-          <w:b/>
-          <w:bCs/>
-          <w:sz w:val="32"/>
-          <w:szCs w:val="32"/>
-        </w:rPr>
-      </w:pPr>
-      <w:proofErr w:type="gramStart"/>
+        <w:t xml:space="preserve"> Year : 2013 </w:t>
+      </w:r>
+    </w:p>
+    <w:p>
+      <w:pPr>
+        <w:rPr>
+          <w:b/>
+          <w:bCs/>
+          <w:sz w:val="32"/>
+          <w:szCs w:val="32"/>
+        </w:rPr>
+      </w:pPr>
       <w:r>
         <w:rPr>
           <w:b/>
@@ -60,7 +39,6 @@
         </w:rPr>
         <w:t>Events :</w:t>
       </w:r>
-      <w:proofErr w:type="gramEnd"/>
     </w:p>
     <w:p>
       <w:pPr>
@@ -135,25 +113,14 @@
           <w:szCs w:val="32"/>
         </w:rPr>
       </w:pPr>
-      <w:proofErr w:type="gramStart"/>
-      <w:r>
-        <w:rPr>
-          <w:b/>
-          <w:bCs/>
-          <w:sz w:val="32"/>
-          <w:szCs w:val="32"/>
-        </w:rPr>
-        <w:t>2 :</w:t>
-      </w:r>
-      <w:proofErr w:type="gramEnd"/>
-      <w:r>
-        <w:rPr>
-          <w:b/>
-          <w:bCs/>
-          <w:sz w:val="32"/>
-          <w:szCs w:val="32"/>
-        </w:rPr>
-        <w:t xml:space="preserve"> </w:t>
+      <w:r>
+        <w:rPr>
+          <w:b/>
+          <w:bCs/>
+          <w:sz w:val="32"/>
+          <w:szCs w:val="32"/>
+        </w:rPr>
+        <w:t xml:space="preserve">2 : </w:t>
       </w:r>
       <w:r>
         <w:rPr>
@@ -212,25 +179,14 @@
           <w:szCs w:val="32"/>
         </w:rPr>
       </w:pPr>
-      <w:proofErr w:type="gramStart"/>
-      <w:r>
-        <w:rPr>
-          <w:b/>
-          <w:bCs/>
-          <w:sz w:val="32"/>
-          <w:szCs w:val="32"/>
-        </w:rPr>
-        <w:t>3 :</w:t>
-      </w:r>
-      <w:proofErr w:type="gramEnd"/>
-      <w:r>
-        <w:rPr>
-          <w:b/>
-          <w:bCs/>
-          <w:sz w:val="32"/>
-          <w:szCs w:val="32"/>
-        </w:rPr>
-        <w:t xml:space="preserve"> </w:t>
+      <w:r>
+        <w:rPr>
+          <w:b/>
+          <w:bCs/>
+          <w:sz w:val="32"/>
+          <w:szCs w:val="32"/>
+        </w:rPr>
+        <w:t xml:space="preserve">3 : </w:t>
       </w:r>
       <w:r>
         <w:rPr>
@@ -643,6 +599,1038 @@
         </w:rPr>
         <w:t>On November 5, 2013, ISRO launched the Mars Orbiter Mission (MOM), also known as Mangalyaan. It was India’s first interplanetary mission, and it made India the first Asian country — and the first country ever — to reach Mars on its maiden attempt.</w:t>
       </w:r>
+    </w:p>
+    <w:p>
+      <w:pPr>
+        <w:rPr>
+          <w:b/>
+          <w:bCs/>
+          <w:sz w:val="32"/>
+          <w:szCs w:val="32"/>
+        </w:rPr>
+      </w:pPr>
+    </w:p>
+    <w:p>
+      <w:pPr>
+        <w:rPr>
+          <w:b/>
+          <w:bCs/>
+          <w:sz w:val="32"/>
+          <w:szCs w:val="32"/>
+        </w:rPr>
+      </w:pPr>
+    </w:p>
+    <w:p>
+      <w:pPr>
+        <w:rPr>
+          <w:b/>
+          <w:bCs/>
+          <w:sz w:val="32"/>
+          <w:szCs w:val="32"/>
+        </w:rPr>
+      </w:pPr>
+    </w:p>
+    <w:p>
+      <w:pPr>
+        <w:rPr>
+          <w:b/>
+          <w:bCs/>
+          <w:sz w:val="40"/>
+          <w:szCs w:val="40"/>
+        </w:rPr>
+      </w:pPr>
+      <w:r>
+        <w:rPr>
+          <w:b/>
+          <w:bCs/>
+          <w:sz w:val="40"/>
+          <w:szCs w:val="40"/>
+        </w:rPr>
+        <w:lastRenderedPageBreak/>
+        <w:t>Year : 2014</w:t>
+      </w:r>
+    </w:p>
+    <w:p>
+      <w:pPr>
+        <w:rPr>
+          <w:b/>
+          <w:bCs/>
+          <w:sz w:val="40"/>
+          <w:szCs w:val="40"/>
+        </w:rPr>
+      </w:pPr>
+    </w:p>
+    <w:p>
+      <w:pPr>
+        <w:rPr>
+          <w:b/>
+          <w:bCs/>
+          <w:sz w:val="40"/>
+          <w:szCs w:val="40"/>
+        </w:rPr>
+      </w:pPr>
+      <w:r>
+        <w:rPr>
+          <w:b/>
+          <w:bCs/>
+          <w:sz w:val="40"/>
+          <w:szCs w:val="40"/>
+        </w:rPr>
+        <w:t>1 .</w:t>
+      </w:r>
+      <w:r>
+        <w:t xml:space="preserve"> </w:t>
+      </w:r>
+      <w:r>
+        <w:rPr>
+          <w:b/>
+          <w:bCs/>
+          <w:sz w:val="40"/>
+          <w:szCs w:val="40"/>
+        </w:rPr>
+        <w:t>Narendra Modi Becomes Prime Minister of India</w:t>
+      </w:r>
+    </w:p>
+    <w:p>
+      <w:pPr>
+        <w:rPr>
+          <w:b/>
+          <w:bCs/>
+          <w:sz w:val="40"/>
+          <w:szCs w:val="40"/>
+        </w:rPr>
+      </w:pPr>
+      <w:r>
+        <w:rPr>
+          <w:b/>
+          <w:bCs/>
+          <w:sz w:val="40"/>
+          <w:szCs w:val="40"/>
+        </w:rPr>
+        <w:tab/>
+      </w:r>
+      <w:r>
+        <w:rPr>
+          <w:b/>
+          <w:bCs/>
+          <w:sz w:val="40"/>
+          <w:szCs w:val="40"/>
+        </w:rPr>
+        <w:t>Narendra Modi was sworn in as India’s 15th Prime Minister on May 26, 2014.</w:t>
+      </w:r>
+    </w:p>
+    <w:p>
+      <w:pPr>
+        <w:rPr>
+          <w:b/>
+          <w:bCs/>
+          <w:sz w:val="40"/>
+          <w:szCs w:val="40"/>
+        </w:rPr>
+      </w:pPr>
+    </w:p>
+    <w:p>
+      <w:pPr>
+        <w:rPr>
+          <w:b/>
+          <w:bCs/>
+          <w:sz w:val="40"/>
+          <w:szCs w:val="40"/>
+        </w:rPr>
+      </w:pPr>
+      <w:r>
+        <w:rPr>
+          <w:b/>
+          <w:bCs/>
+          <w:sz w:val="40"/>
+          <w:szCs w:val="40"/>
+        </w:rPr>
+        <w:tab/>
+      </w:r>
+      <w:r>
+        <w:rPr>
+          <w:b/>
+          <w:bCs/>
+          <w:sz w:val="40"/>
+          <w:szCs w:val="40"/>
+        </w:rPr>
+        <w:t xml:space="preserve">He led the </w:t>
+      </w:r>
+      <w:proofErr w:type="spellStart"/>
+      <w:r>
+        <w:rPr>
+          <w:b/>
+          <w:bCs/>
+          <w:sz w:val="40"/>
+          <w:szCs w:val="40"/>
+        </w:rPr>
+        <w:t>Bharatiya</w:t>
+      </w:r>
+      <w:proofErr w:type="spellEnd"/>
+      <w:r>
+        <w:rPr>
+          <w:b/>
+          <w:bCs/>
+          <w:sz w:val="40"/>
+          <w:szCs w:val="40"/>
+        </w:rPr>
+        <w:t xml:space="preserve"> Janata Party to a historic win in the general elections, securing a full majority in the Lok Sabha for the first time in 30 years. Modi’s campaign focused on development, governance, and economic reform, appealing to a wide cross-section of voters. His victory marked a major political shift and a generational change in leadership in India.</w:t>
+      </w:r>
+    </w:p>
+    <w:p>
+      <w:pPr>
+        <w:rPr>
+          <w:b/>
+          <w:bCs/>
+          <w:sz w:val="32"/>
+          <w:szCs w:val="32"/>
+        </w:rPr>
+      </w:pPr>
+    </w:p>
+    <w:p>
+      <w:pPr>
+        <w:rPr>
+          <w:b/>
+          <w:bCs/>
+          <w:sz w:val="40"/>
+          <w:szCs w:val="40"/>
+        </w:rPr>
+      </w:pPr>
+      <w:r>
+        <w:rPr>
+          <w:b/>
+          <w:bCs/>
+          <w:sz w:val="40"/>
+          <w:szCs w:val="40"/>
+        </w:rPr>
+        <w:t>2 .</w:t>
+      </w:r>
+      <w:r>
+        <w:t xml:space="preserve"> </w:t>
+      </w:r>
+      <w:r>
+        <w:rPr>
+          <w:b/>
+          <w:bCs/>
+          <w:sz w:val="40"/>
+          <w:szCs w:val="40"/>
+        </w:rPr>
+        <w:t>ISRO Successfully Launches GSLV Mk III (Experimental Flight)</w:t>
+      </w:r>
+    </w:p>
+    <w:p>
+      <w:pPr>
+        <w:rPr>
+          <w:b/>
+          <w:bCs/>
+          <w:sz w:val="40"/>
+          <w:szCs w:val="40"/>
+        </w:rPr>
+      </w:pPr>
+    </w:p>
+    <w:p>
+      <w:pPr>
+        <w:rPr>
+          <w:b/>
+          <w:bCs/>
+          <w:sz w:val="36"/>
+          <w:szCs w:val="36"/>
+        </w:rPr>
+      </w:pPr>
+      <w:r>
+        <w:rPr>
+          <w:b/>
+          <w:bCs/>
+          <w:sz w:val="36"/>
+          <w:szCs w:val="36"/>
+        </w:rPr>
+        <w:tab/>
+      </w:r>
+      <w:r>
+        <w:rPr>
+          <w:b/>
+          <w:bCs/>
+          <w:sz w:val="36"/>
+          <w:szCs w:val="36"/>
+        </w:rPr>
+        <w:t>On December 18, 2014, ISRO launched the GSLV Mk III for an experimental suborbital flight.</w:t>
+      </w:r>
+    </w:p>
+    <w:p>
+      <w:pPr>
+        <w:rPr>
+          <w:b/>
+          <w:bCs/>
+          <w:sz w:val="36"/>
+          <w:szCs w:val="36"/>
+        </w:rPr>
+      </w:pPr>
+      <w:r>
+        <w:rPr>
+          <w:b/>
+          <w:bCs/>
+          <w:sz w:val="36"/>
+          <w:szCs w:val="36"/>
+        </w:rPr>
+        <w:tab/>
+      </w:r>
+      <w:r>
+        <w:rPr>
+          <w:b/>
+          <w:bCs/>
+          <w:sz w:val="36"/>
+          <w:szCs w:val="36"/>
+        </w:rPr>
+        <w:t xml:space="preserve">he mission carried the CARE (Crew Module Atmospheric Re-entry Experiment), demonstrating India’s future capabilities for human spaceflight. It was a major milestone in India’s space program, as the GSLV Mk III was the most powerful launch vehicle ever built by ISRO at the </w:t>
+      </w:r>
+      <w:r>
+        <w:rPr>
+          <w:b/>
+          <w:bCs/>
+          <w:sz w:val="36"/>
+          <w:szCs w:val="36"/>
+        </w:rPr>
+        <w:lastRenderedPageBreak/>
+        <w:t xml:space="preserve">time. The test paved the way for India’s future </w:t>
+      </w:r>
+      <w:proofErr w:type="spellStart"/>
+      <w:r>
+        <w:rPr>
+          <w:b/>
+          <w:bCs/>
+          <w:sz w:val="36"/>
+          <w:szCs w:val="36"/>
+        </w:rPr>
+        <w:t>Gaganyaan</w:t>
+      </w:r>
+      <w:proofErr w:type="spellEnd"/>
+      <w:r>
+        <w:rPr>
+          <w:b/>
+          <w:bCs/>
+          <w:sz w:val="36"/>
+          <w:szCs w:val="36"/>
+        </w:rPr>
+        <w:t xml:space="preserve"> mission.</w:t>
+      </w:r>
+    </w:p>
+    <w:p>
+      <w:pPr>
+        <w:rPr>
+          <w:b/>
+          <w:bCs/>
+          <w:sz w:val="36"/>
+          <w:szCs w:val="36"/>
+        </w:rPr>
+      </w:pPr>
+    </w:p>
+    <w:p>
+      <w:pPr>
+        <w:rPr>
+          <w:b/>
+          <w:bCs/>
+          <w:sz w:val="40"/>
+          <w:szCs w:val="40"/>
+        </w:rPr>
+      </w:pPr>
+    </w:p>
+    <w:p>
+      <w:pPr>
+        <w:rPr>
+          <w:b/>
+          <w:bCs/>
+          <w:sz w:val="40"/>
+          <w:szCs w:val="40"/>
+        </w:rPr>
+      </w:pPr>
+      <w:r>
+        <w:rPr>
+          <w:b/>
+          <w:bCs/>
+          <w:sz w:val="40"/>
+          <w:szCs w:val="40"/>
+        </w:rPr>
+        <w:t>3.</w:t>
+      </w:r>
+      <w:r>
+        <w:t xml:space="preserve"> </w:t>
+      </w:r>
+      <w:r>
+        <w:rPr>
+          <w:b/>
+          <w:bCs/>
+          <w:sz w:val="40"/>
+          <w:szCs w:val="40"/>
+        </w:rPr>
+        <w:t>Malaysia Airlines Flight MH370 Disappears</w:t>
+      </w:r>
+    </w:p>
+    <w:p>
+      <w:pPr>
+        <w:rPr>
+          <w:b/>
+          <w:bCs/>
+          <w:sz w:val="40"/>
+          <w:szCs w:val="40"/>
+        </w:rPr>
+      </w:pPr>
+      <w:r>
+        <w:rPr>
+          <w:b/>
+          <w:bCs/>
+          <w:sz w:val="40"/>
+          <w:szCs w:val="40"/>
+        </w:rPr>
+        <w:tab/>
+      </w:r>
+      <w:r>
+        <w:rPr>
+          <w:b/>
+          <w:bCs/>
+          <w:sz w:val="40"/>
+          <w:szCs w:val="40"/>
+        </w:rPr>
+        <w:t xml:space="preserve">Malaysia Airlines Flight MH370 vanished on March 8, 2014, while </w:t>
+      </w:r>
+      <w:proofErr w:type="spellStart"/>
+      <w:r>
+        <w:rPr>
+          <w:b/>
+          <w:bCs/>
+          <w:sz w:val="40"/>
+          <w:szCs w:val="40"/>
+        </w:rPr>
+        <w:t>en</w:t>
+      </w:r>
+      <w:proofErr w:type="spellEnd"/>
+      <w:r>
+        <w:rPr>
+          <w:b/>
+          <w:bCs/>
+          <w:sz w:val="40"/>
+          <w:szCs w:val="40"/>
+        </w:rPr>
+        <w:t xml:space="preserve"> route from Kuala Lumpur to Beijing.</w:t>
+      </w:r>
+    </w:p>
+    <w:p>
+      <w:pPr>
+        <w:rPr>
+          <w:b/>
+          <w:bCs/>
+          <w:sz w:val="40"/>
+          <w:szCs w:val="40"/>
+        </w:rPr>
+      </w:pPr>
+      <w:r>
+        <w:rPr>
+          <w:b/>
+          <w:bCs/>
+          <w:sz w:val="40"/>
+          <w:szCs w:val="40"/>
+        </w:rPr>
+        <w:tab/>
+      </w:r>
+      <w:r>
+        <w:rPr>
+          <w:b/>
+          <w:bCs/>
+          <w:sz w:val="40"/>
+          <w:szCs w:val="40"/>
+        </w:rPr>
+        <w:t>The aircraft lost contact with air traffic control and disappeared with 239 people onboard, sparking one of the largest and most mysterious aviation searches in history. Despite extensive international efforts, only fragments were ever found. The incident raised global concerns about aircraft tracking and aviation safety protocols.</w:t>
+      </w:r>
+    </w:p>
+    <w:p>
+      <w:pPr>
+        <w:rPr>
+          <w:b/>
+          <w:bCs/>
+          <w:sz w:val="40"/>
+          <w:szCs w:val="40"/>
+        </w:rPr>
+      </w:pPr>
+    </w:p>
+    <w:p>
+      <w:pPr>
+        <w:rPr>
+          <w:b/>
+          <w:bCs/>
+          <w:sz w:val="36"/>
+          <w:szCs w:val="36"/>
+        </w:rPr>
+      </w:pPr>
+    </w:p>
+    <w:p>
+      <w:pPr>
+        <w:rPr>
+          <w:b/>
+          <w:bCs/>
+          <w:sz w:val="40"/>
+          <w:szCs w:val="40"/>
+        </w:rPr>
+      </w:pPr>
+      <w:r>
+        <w:rPr>
+          <w:b/>
+          <w:bCs/>
+          <w:sz w:val="40"/>
+          <w:szCs w:val="40"/>
+        </w:rPr>
+        <w:t>4.</w:t>
+      </w:r>
+      <w:r>
+        <w:t xml:space="preserve"> </w:t>
+      </w:r>
+      <w:r>
+        <w:rPr>
+          <w:b/>
+          <w:bCs/>
+          <w:sz w:val="40"/>
+          <w:szCs w:val="40"/>
+        </w:rPr>
+        <w:t>Ebola Virus Outbreak in West Africa</w:t>
+      </w:r>
+    </w:p>
+    <w:p>
+      <w:pPr>
+        <w:rPr>
+          <w:b/>
+          <w:bCs/>
+          <w:sz w:val="40"/>
+          <w:szCs w:val="40"/>
+        </w:rPr>
+      </w:pPr>
+      <w:r>
+        <w:rPr>
+          <w:b/>
+          <w:bCs/>
+          <w:sz w:val="40"/>
+          <w:szCs w:val="40"/>
+        </w:rPr>
+        <w:tab/>
+      </w:r>
+      <w:r>
+        <w:rPr>
+          <w:b/>
+          <w:bCs/>
+          <w:sz w:val="40"/>
+          <w:szCs w:val="40"/>
+        </w:rPr>
+        <w:t>In 2014, West Africa experienced the deadliest outbreak of Ebola in history.</w:t>
+      </w:r>
+    </w:p>
+    <w:p>
+      <w:pPr>
+        <w:rPr>
+          <w:b/>
+          <w:bCs/>
+          <w:sz w:val="40"/>
+          <w:szCs w:val="40"/>
+        </w:rPr>
+      </w:pPr>
+      <w:r>
+        <w:rPr>
+          <w:b/>
+          <w:bCs/>
+          <w:sz w:val="40"/>
+          <w:szCs w:val="40"/>
+        </w:rPr>
+        <w:tab/>
+      </w:r>
+      <w:r>
+        <w:rPr>
+          <w:b/>
+          <w:bCs/>
+          <w:sz w:val="40"/>
+          <w:szCs w:val="40"/>
+        </w:rPr>
+        <w:t xml:space="preserve">The epidemic primarily affected Guinea, Liberia, and Sierra Leone, killing over 11,000 people and infecting thousands more. The rapid spread of the </w:t>
+      </w:r>
+      <w:r>
+        <w:rPr>
+          <w:b/>
+          <w:bCs/>
+          <w:sz w:val="40"/>
+          <w:szCs w:val="40"/>
+        </w:rPr>
+        <w:lastRenderedPageBreak/>
+        <w:t>virus overwhelmed local healthcare systems and triggered a major global health emergency. International aid and medical intervention were required to control the outbreak and prevent global spread.</w:t>
+      </w:r>
+    </w:p>
+    <w:p>
+      <w:pPr>
+        <w:rPr>
+          <w:b/>
+          <w:bCs/>
+          <w:sz w:val="32"/>
+          <w:szCs w:val="32"/>
+        </w:rPr>
+      </w:pPr>
+    </w:p>
+    <w:p>
+      <w:pPr>
+        <w:rPr>
+          <w:b/>
+          <w:bCs/>
+          <w:sz w:val="40"/>
+          <w:szCs w:val="40"/>
+        </w:rPr>
+      </w:pPr>
+    </w:p>
+    <w:p>
+      <w:pPr>
+        <w:rPr>
+          <w:b/>
+          <w:bCs/>
+          <w:sz w:val="40"/>
+          <w:szCs w:val="40"/>
+        </w:rPr>
+      </w:pPr>
+      <w:r>
+        <w:rPr>
+          <w:b/>
+          <w:bCs/>
+          <w:sz w:val="40"/>
+          <w:szCs w:val="40"/>
+        </w:rPr>
+        <w:t>5.</w:t>
+      </w:r>
+      <w:r>
+        <w:rPr>
+          <w:b/>
+          <w:bCs/>
+          <w:sz w:val="40"/>
+          <w:szCs w:val="40"/>
+        </w:rPr>
+        <w:t xml:space="preserve"> </w:t>
+      </w:r>
+      <w:r>
+        <w:rPr>
+          <w:b/>
+          <w:bCs/>
+          <w:sz w:val="40"/>
+          <w:szCs w:val="40"/>
+        </w:rPr>
+        <w:t>India Wins Blind Cricket World Cup</w:t>
+      </w:r>
+    </w:p>
+    <w:p>
+      <w:pPr>
+        <w:rPr>
+          <w:b/>
+          <w:bCs/>
+          <w:sz w:val="32"/>
+          <w:szCs w:val="32"/>
+        </w:rPr>
+      </w:pPr>
+      <w:r>
+        <w:rPr>
+          <w:b/>
+          <w:bCs/>
+          <w:sz w:val="32"/>
+          <w:szCs w:val="32"/>
+        </w:rPr>
+        <w:tab/>
+      </w:r>
+      <w:r>
+        <w:rPr>
+          <w:b/>
+          <w:bCs/>
+          <w:sz w:val="32"/>
+          <w:szCs w:val="32"/>
+        </w:rPr>
+        <w:t>India won the Blind Cricket World Cup by defeating Pakistan in the final.</w:t>
+      </w:r>
+    </w:p>
+    <w:p>
+      <w:pPr>
+        <w:rPr>
+          <w:b/>
+          <w:bCs/>
+          <w:sz w:val="40"/>
+          <w:szCs w:val="40"/>
+        </w:rPr>
+      </w:pPr>
+      <w:r>
+        <w:rPr>
+          <w:b/>
+          <w:bCs/>
+          <w:sz w:val="40"/>
+          <w:szCs w:val="40"/>
+        </w:rPr>
+        <w:tab/>
+      </w:r>
+      <w:r>
+        <w:rPr>
+          <w:b/>
+          <w:bCs/>
+          <w:sz w:val="40"/>
+          <w:szCs w:val="40"/>
+        </w:rPr>
+        <w:t>The tournament, held in South Africa, showcased the incredible determination and skill of visually impaired athletes. India’s team displayed exceptional coordination and confidence, culminating in a historic victory that brought pride and recognition to differently-abled sports. It was a triumph of inclusion and national spirit.</w:t>
+      </w:r>
+    </w:p>
+    <w:p>
+      <w:pPr>
+        <w:rPr>
+          <w:b/>
+          <w:bCs/>
+          <w:sz w:val="40"/>
+          <w:szCs w:val="40"/>
+        </w:rPr>
+      </w:pPr>
+    </w:p>
+    <w:p>
+      <w:pPr>
+        <w:rPr>
+          <w:b/>
+          <w:bCs/>
+          <w:sz w:val="40"/>
+          <w:szCs w:val="40"/>
+        </w:rPr>
+      </w:pPr>
+      <w:r>
+        <w:rPr>
+          <w:b/>
+          <w:bCs/>
+          <w:sz w:val="40"/>
+          <w:szCs w:val="40"/>
+        </w:rPr>
+        <w:t>6.</w:t>
+      </w:r>
+      <w:r>
+        <w:t xml:space="preserve"> </w:t>
+      </w:r>
+      <w:r>
+        <w:rPr>
+          <w:b/>
+          <w:bCs/>
+          <w:sz w:val="40"/>
+          <w:szCs w:val="40"/>
+        </w:rPr>
+        <w:t>Rosetta Spacecraft Lands Philae on a Comet</w:t>
+      </w:r>
+    </w:p>
+    <w:p>
+      <w:pPr>
+        <w:rPr>
+          <w:b/>
+          <w:bCs/>
+          <w:sz w:val="32"/>
+          <w:szCs w:val="32"/>
+        </w:rPr>
+      </w:pPr>
+      <w:r>
+        <w:rPr>
+          <w:b/>
+          <w:bCs/>
+          <w:sz w:val="32"/>
+          <w:szCs w:val="32"/>
+        </w:rPr>
+        <w:tab/>
+      </w:r>
+      <w:r>
+        <w:rPr>
+          <w:b/>
+          <w:bCs/>
+          <w:sz w:val="32"/>
+          <w:szCs w:val="32"/>
+        </w:rPr>
+        <w:t>On November 12, 2014, ESA's Rosetta mission made history by landing a spacecraft on a comet.</w:t>
+      </w:r>
+    </w:p>
+    <w:p>
+      <w:pPr>
+        <w:rPr>
+          <w:b/>
+          <w:bCs/>
+          <w:sz w:val="32"/>
+          <w:szCs w:val="32"/>
+        </w:rPr>
+      </w:pPr>
+      <w:r>
+        <w:rPr>
+          <w:b/>
+          <w:bCs/>
+          <w:sz w:val="32"/>
+          <w:szCs w:val="32"/>
+        </w:rPr>
+        <w:tab/>
+      </w:r>
+      <w:r>
+        <w:rPr>
+          <w:b/>
+          <w:bCs/>
+          <w:sz w:val="32"/>
+          <w:szCs w:val="32"/>
+        </w:rPr>
+        <w:t>The Philae lander touched down on Comet 67P/</w:t>
+      </w:r>
+      <w:proofErr w:type="spellStart"/>
+      <w:r>
+        <w:rPr>
+          <w:b/>
+          <w:bCs/>
+          <w:sz w:val="32"/>
+          <w:szCs w:val="32"/>
+        </w:rPr>
+        <w:t>Churyumov</w:t>
+      </w:r>
+      <w:proofErr w:type="spellEnd"/>
+      <w:r>
+        <w:rPr>
+          <w:b/>
+          <w:bCs/>
+          <w:sz w:val="32"/>
+          <w:szCs w:val="32"/>
+        </w:rPr>
+        <w:t xml:space="preserve">-Gerasimenko, making it the first human-made object to achieve such a feat. It transmitted valuable scientific data before its power </w:t>
+      </w:r>
+      <w:r>
+        <w:rPr>
+          <w:b/>
+          <w:bCs/>
+          <w:sz w:val="32"/>
+          <w:szCs w:val="32"/>
+        </w:rPr>
+        <w:lastRenderedPageBreak/>
+        <w:t>ran out. The mission was a breakthrough in space exploration and deepened our understanding of the solar system’s origins.</w:t>
+      </w:r>
+    </w:p>
+    <w:p>
+      <w:pPr>
+        <w:rPr>
+          <w:b/>
+          <w:bCs/>
+          <w:sz w:val="40"/>
+          <w:szCs w:val="40"/>
+        </w:rPr>
+      </w:pPr>
+    </w:p>
+    <w:p>
+      <w:pPr>
+        <w:rPr>
+          <w:b/>
+          <w:bCs/>
+          <w:sz w:val="40"/>
+          <w:szCs w:val="40"/>
+        </w:rPr>
+      </w:pPr>
+      <w:r>
+        <w:rPr>
+          <w:b/>
+          <w:bCs/>
+          <w:sz w:val="40"/>
+          <w:szCs w:val="40"/>
+        </w:rPr>
+        <w:t>7.</w:t>
+      </w:r>
+      <w:r>
+        <w:t xml:space="preserve"> </w:t>
+      </w:r>
+      <w:r>
+        <w:rPr>
+          <w:b/>
+          <w:bCs/>
+          <w:sz w:val="40"/>
+          <w:szCs w:val="40"/>
+        </w:rPr>
+        <w:t>Facebook Acquires WhatsApp</w:t>
+      </w:r>
+    </w:p>
+    <w:p>
+      <w:pPr>
+        <w:rPr>
+          <w:b/>
+          <w:bCs/>
+          <w:sz w:val="40"/>
+          <w:szCs w:val="40"/>
+        </w:rPr>
+      </w:pPr>
+      <w:r>
+        <w:rPr>
+          <w:b/>
+          <w:bCs/>
+          <w:sz w:val="40"/>
+          <w:szCs w:val="40"/>
+        </w:rPr>
+        <w:tab/>
+      </w:r>
+      <w:r>
+        <w:rPr>
+          <w:b/>
+          <w:bCs/>
+          <w:sz w:val="40"/>
+          <w:szCs w:val="40"/>
+        </w:rPr>
+        <w:t>In February 2014, Facebook announced its $19 billion acquisition of WhatsApp.</w:t>
+      </w:r>
+    </w:p>
+    <w:p>
+      <w:pPr>
+        <w:rPr>
+          <w:b/>
+          <w:bCs/>
+          <w:sz w:val="40"/>
+          <w:szCs w:val="40"/>
+        </w:rPr>
+      </w:pPr>
+      <w:r>
+        <w:rPr>
+          <w:b/>
+          <w:bCs/>
+          <w:sz w:val="40"/>
+          <w:szCs w:val="40"/>
+        </w:rPr>
+        <w:tab/>
+      </w:r>
+      <w:r>
+        <w:rPr>
+          <w:b/>
+          <w:bCs/>
+          <w:sz w:val="40"/>
+          <w:szCs w:val="40"/>
+        </w:rPr>
+        <w:t xml:space="preserve">It was one of the largest tech acquisitions in history, </w:t>
+      </w:r>
+      <w:proofErr w:type="spellStart"/>
+      <w:r>
+        <w:rPr>
+          <w:b/>
+          <w:bCs/>
+          <w:sz w:val="40"/>
+          <w:szCs w:val="40"/>
+        </w:rPr>
+        <w:t>signaling</w:t>
+      </w:r>
+      <w:proofErr w:type="spellEnd"/>
+      <w:r>
+        <w:rPr>
+          <w:b/>
+          <w:bCs/>
+          <w:sz w:val="40"/>
+          <w:szCs w:val="40"/>
+        </w:rPr>
+        <w:t xml:space="preserve"> the rising dominance of messaging apps in global communication. WhatsApp had over 450 million users at the time and continued to grow rapidly under Facebook’s ownership. The deal highlighted Facebook’s strategy to expand its ecosystem beyond social networking.</w:t>
+      </w:r>
+    </w:p>
+    <w:p>
+      <w:pPr>
+        <w:rPr>
+          <w:b/>
+          <w:bCs/>
+          <w:sz w:val="40"/>
+          <w:szCs w:val="40"/>
+        </w:rPr>
+      </w:pPr>
+    </w:p>
+    <w:p>
+      <w:pPr>
+        <w:rPr>
+          <w:b/>
+          <w:bCs/>
+          <w:sz w:val="40"/>
+          <w:szCs w:val="40"/>
+        </w:rPr>
+      </w:pPr>
+      <w:r>
+        <w:rPr>
+          <w:b/>
+          <w:bCs/>
+          <w:sz w:val="40"/>
+          <w:szCs w:val="40"/>
+        </w:rPr>
+        <w:t>8.</w:t>
+      </w:r>
+      <w:r>
+        <w:t xml:space="preserve"> </w:t>
+      </w:r>
+      <w:r>
+        <w:rPr>
+          <w:b/>
+          <w:bCs/>
+          <w:sz w:val="40"/>
+          <w:szCs w:val="40"/>
+        </w:rPr>
+        <w:t>Release of Interstellar</w:t>
+      </w:r>
+    </w:p>
+    <w:p>
+      <w:pPr>
+        <w:rPr>
+          <w:b/>
+          <w:bCs/>
+          <w:sz w:val="40"/>
+          <w:szCs w:val="40"/>
+        </w:rPr>
+      </w:pPr>
+      <w:r>
+        <w:rPr>
+          <w:b/>
+          <w:bCs/>
+          <w:sz w:val="40"/>
+          <w:szCs w:val="40"/>
+        </w:rPr>
+        <w:tab/>
+      </w:r>
+      <w:r>
+        <w:rPr>
+          <w:b/>
+          <w:bCs/>
+          <w:sz w:val="40"/>
+          <w:szCs w:val="40"/>
+        </w:rPr>
+        <w:t>Christopher Nolan’s Interstellar premiered in November 2014 and quickly became a cinematic phenomenon.</w:t>
+      </w:r>
+    </w:p>
+    <w:p>
+      <w:pPr>
+        <w:rPr>
+          <w:b/>
+          <w:bCs/>
+          <w:sz w:val="40"/>
+          <w:szCs w:val="40"/>
+        </w:rPr>
+      </w:pPr>
+      <w:r>
+        <w:rPr>
+          <w:b/>
+          <w:bCs/>
+          <w:sz w:val="40"/>
+          <w:szCs w:val="40"/>
+        </w:rPr>
+        <w:tab/>
+      </w:r>
+      <w:r>
+        <w:rPr>
+          <w:b/>
+          <w:bCs/>
+          <w:sz w:val="40"/>
+          <w:szCs w:val="40"/>
+        </w:rPr>
+        <w:t xml:space="preserve">The science fiction film combined themes of space travel, time dilation, love, and survival. Its breathtaking visuals, emotional depth, and scientifically rooted narrative captivated audiences and critics alike. Interstellar sparked public interest in </w:t>
+      </w:r>
+      <w:r>
+        <w:rPr>
+          <w:b/>
+          <w:bCs/>
+          <w:sz w:val="40"/>
+          <w:szCs w:val="40"/>
+        </w:rPr>
+        <w:lastRenderedPageBreak/>
+        <w:t>physics and cosmology and remains one of the most iconic space films ever made.</w:t>
+      </w:r>
+    </w:p>
+    <w:p>
+      <w:pPr>
+        <w:rPr>
+          <w:b/>
+          <w:bCs/>
+          <w:sz w:val="28"/>
+          <w:szCs w:val="28"/>
+        </w:rPr>
+      </w:pPr>
     </w:p>
     <w:sectPr>
       <w:pgSz w:w="11906" w:h="16838"/>
@@ -652,6 +1640,103 @@
     </w:sectPr>
   </w:body>
 </w:document>
+</file>
+
+<file path=word/numbering.xml><?xml version="1.0" encoding="utf-8"?>
+<w:numbering xmlns:wpc="http://schemas.microsoft.com/office/word/2010/wordprocessingCanvas" xmlns:cx="http://schemas.microsoft.com/office/drawing/2014/chartex" xmlns:cx1="http://schemas.microsoft.com/office/drawing/2015/9/8/chartex" xmlns:cx2="http://schemas.microsoft.com/office/drawing/2015/10/21/chartex" xmlns:cx3="http://schemas.microsoft.com/office/drawing/2016/5/9/chartex" xmlns:cx4="http://schemas.microsoft.com/office/drawing/2016/5/10/chartex" xmlns:cx5="http://schemas.microsoft.com/office/drawing/2016/5/11/chartex" xmlns:cx6="http://schemas.microsoft.com/office/drawing/2016/5/12/chartex" xmlns:cx7="http://schemas.microsoft.com/office/drawing/2016/5/13/chartex" xmlns:cx8="http://schemas.microsoft.com/office/drawing/2016/5/14/chartex" xmlns:mc="http://schemas.openxmlformats.org/markup-compatibility/2006" xmlns:aink="http://schemas.microsoft.com/office/drawing/2016/ink" xmlns:am3d="http://schemas.microsoft.com/office/drawing/2017/model3d" xmlns:o="urn:schemas-microsoft-com:office:office" xmlns:oel="http://schemas.microsoft.com/office/2019/extlst" xmlns:r="http://schemas.openxmlformats.org/officeDocument/2006/relationships" xmlns:m="http://schemas.openxmlformats.org/officeDocument/2006/math" xmlns:v="urn:schemas-microsoft-com:vml" xmlns:wp14="http://schemas.microsoft.com/office/word/2010/wordprocessingDrawing" xmlns:wp="http://schemas.openxmlformats.org/drawingml/2006/wordprocessingDrawing" xmlns:w10="urn:schemas-microsoft-com:office:word" xmlns:w="http://schemas.openxmlformats.org/wordprocessingml/2006/main" xmlns:w14="http://schemas.microsoft.com/office/word/2010/wordml" xmlns:w15="http://schemas.microsoft.com/office/word/2012/wordml" xmlns:w16cex="http://schemas.microsoft.com/office/word/2018/wordml/cex" xmlns:w16cid="http://schemas.microsoft.com/office/word/2016/wordml/cid" xmlns:w16="http://schemas.microsoft.com/office/word/2018/wordml" xmlns:w16du="http://schemas.microsoft.com/office/word/2023/wordml/word16du" xmlns:w16sdtdh="http://schemas.microsoft.com/office/word/2020/wordml/sdtdatahash" xmlns:w16sdtfl="http://schemas.microsoft.com/office/word/2024/wordml/sdtformatlock" xmlns:w16se="http://schemas.microsoft.com/office/word/2015/wordml/symex" xmlns:wpg="http://schemas.microsoft.com/office/word/2010/wordprocessingGroup" xmlns:wpi="http://schemas.microsoft.com/office/word/2010/wordprocessingInk" xmlns:wne="http://schemas.microsoft.com/office/word/2006/wordml" xmlns:wps="http://schemas.microsoft.com/office/word/2010/wordprocessingShape" mc:Ignorable="w14 w15 w16se w16cid w16 w16cex w16sdtdh w16sdtfl w16du wp14">
+  <w:abstractNum w:abstractNumId="0" w15:restartNumberingAfterBreak="0">
+    <w:nsid w:val="1A130E6C"/>
+    <w:multiLevelType w:val="hybridMultilevel"/>
+    <w:tmpl w:val="4C26CB94"/>
+    <w:lvl w:ilvl="0" w:tplc="4009000F">
+      <w:start w:val="1"/>
+      <w:numFmt w:val="decimal"/>
+      <w:lvlText w:val="%1."/>
+      <w:lvlJc w:val="left"/>
+      <w:pPr>
+        <w:ind w:left="720" w:hanging="360"/>
+      </w:pPr>
+      <w:rPr>
+        <w:rFonts w:hint="default"/>
+      </w:rPr>
+    </w:lvl>
+    <w:lvl w:ilvl="1" w:tplc="40090019" w:tentative="1">
+      <w:start w:val="1"/>
+      <w:numFmt w:val="lowerLetter"/>
+      <w:lvlText w:val="%2."/>
+      <w:lvlJc w:val="left"/>
+      <w:pPr>
+        <w:ind w:left="1440" w:hanging="360"/>
+      </w:pPr>
+    </w:lvl>
+    <w:lvl w:ilvl="2" w:tplc="4009001B" w:tentative="1">
+      <w:start w:val="1"/>
+      <w:numFmt w:val="lowerRoman"/>
+      <w:lvlText w:val="%3."/>
+      <w:lvlJc w:val="right"/>
+      <w:pPr>
+        <w:ind w:left="2160" w:hanging="180"/>
+      </w:pPr>
+    </w:lvl>
+    <w:lvl w:ilvl="3" w:tplc="4009000F" w:tentative="1">
+      <w:start w:val="1"/>
+      <w:numFmt w:val="decimal"/>
+      <w:lvlText w:val="%4."/>
+      <w:lvlJc w:val="left"/>
+      <w:pPr>
+        <w:ind w:left="2880" w:hanging="360"/>
+      </w:pPr>
+    </w:lvl>
+    <w:lvl w:ilvl="4" w:tplc="40090019" w:tentative="1">
+      <w:start w:val="1"/>
+      <w:numFmt w:val="lowerLetter"/>
+      <w:lvlText w:val="%5."/>
+      <w:lvlJc w:val="left"/>
+      <w:pPr>
+        <w:ind w:left="3600" w:hanging="360"/>
+      </w:pPr>
+    </w:lvl>
+    <w:lvl w:ilvl="5" w:tplc="4009001B" w:tentative="1">
+      <w:start w:val="1"/>
+      <w:numFmt w:val="lowerRoman"/>
+      <w:lvlText w:val="%6."/>
+      <w:lvlJc w:val="right"/>
+      <w:pPr>
+        <w:ind w:left="4320" w:hanging="180"/>
+      </w:pPr>
+    </w:lvl>
+    <w:lvl w:ilvl="6" w:tplc="4009000F" w:tentative="1">
+      <w:start w:val="1"/>
+      <w:numFmt w:val="decimal"/>
+      <w:lvlText w:val="%7."/>
+      <w:lvlJc w:val="left"/>
+      <w:pPr>
+        <w:ind w:left="5040" w:hanging="360"/>
+      </w:pPr>
+    </w:lvl>
+    <w:lvl w:ilvl="7" w:tplc="40090019" w:tentative="1">
+      <w:start w:val="1"/>
+      <w:numFmt w:val="lowerLetter"/>
+      <w:lvlText w:val="%8."/>
+      <w:lvlJc w:val="left"/>
+      <w:pPr>
+        <w:ind w:left="5760" w:hanging="360"/>
+      </w:pPr>
+    </w:lvl>
+    <w:lvl w:ilvl="8" w:tplc="4009001B" w:tentative="1">
+      <w:start w:val="1"/>
+      <w:numFmt w:val="lowerRoman"/>
+      <w:lvlText w:val="%9."/>
+      <w:lvlJc w:val="right"/>
+      <w:pPr>
+        <w:ind w:left="6480" w:hanging="180"/>
+      </w:pPr>
+    </w:lvl>
+  </w:abstractNum>
+  <w:num w:numId="1" w16cid:durableId="446898792">
+    <w:abstractNumId w:val="0"/>
+  </w:num>
+</w:numbering>
 </file>
 
 <file path=word/styles.xml><?xml version="1.0" encoding="utf-8"?>

</xml_diff>